<commit_message>
doc fie done + some debug
</commit_message>
<xml_diff>
--- a/doc.docx
+++ b/doc.docx
@@ -82,7 +82,6 @@
         <w:bidi/>
         <w:jc w:val="center"/>
         <w:rPr>
-          <w:rFonts w:hint="cs"/>
           <w:sz w:val="144"/>
           <w:szCs w:val="144"/>
           <w:rtl/>
@@ -117,7 +116,6 @@
         <w:bidi/>
         <w:jc w:val="center"/>
         <w:rPr>
-          <w:rFonts w:hint="cs"/>
           <w:sz w:val="56"/>
           <w:szCs w:val="56"/>
           <w:rtl/>
@@ -309,7 +307,6 @@
       <w:pPr>
         <w:bidi/>
         <w:rPr>
-          <w:rFonts w:hint="cs"/>
           <w:sz w:val="36"/>
           <w:szCs w:val="36"/>
           <w:rtl/>
@@ -374,7 +371,6 @@
       <w:pPr>
         <w:bidi/>
         <w:rPr>
-          <w:rFonts w:hint="cs"/>
           <w:sz w:val="52"/>
           <w:szCs w:val="52"/>
           <w:rtl/>
@@ -407,53 +403,73 @@
       <w:pPr>
         <w:bidi/>
         <w:rPr>
-          <w:rFonts w:hint="cs"/>
-          <w:sz w:val="36"/>
-          <w:szCs w:val="36"/>
-          <w:rtl/>
-          <w:lang w:bidi="fa-IR"/>
-        </w:rPr>
-      </w:pPr>
-      <w:r>
-        <w:rPr>
-          <w:sz w:val="36"/>
-          <w:szCs w:val="36"/>
-          <w:lang w:bidi="fa-IR"/>
-        </w:rPr>
-        <w:t xml:space="preserve">Spring boot suite </w:t>
-      </w:r>
-      <w:r>
-        <w:rPr>
-          <w:rFonts w:hint="cs"/>
-          <w:sz w:val="36"/>
-          <w:szCs w:val="36"/>
-          <w:rtl/>
-          <w:lang w:bidi="fa-IR"/>
-        </w:rPr>
-        <w:t xml:space="preserve"> به عنوان فریمورک اصلی برای تولید این سایت استفاده شده است.</w:t>
-      </w:r>
-    </w:p>
-    <w:p>
-      <w:pPr>
-        <w:bidi/>
-        <w:rPr>
-          <w:sz w:val="36"/>
-          <w:szCs w:val="36"/>
-          <w:rtl/>
-          <w:lang w:bidi="fa-IR"/>
-        </w:rPr>
-      </w:pPr>
-    </w:p>
-    <w:p>
-      <w:pPr>
-        <w:bidi/>
-        <w:rPr>
-          <w:sz w:val="36"/>
-          <w:szCs w:val="36"/>
-          <w:rtl/>
-          <w:lang w:bidi="fa-IR"/>
-        </w:rPr>
-      </w:pPr>
+          <w:sz w:val="36"/>
+          <w:szCs w:val="36"/>
+          <w:rtl/>
+          <w:lang w:bidi="fa-IR"/>
+        </w:rPr>
+      </w:pPr>
+      <w:r>
+        <w:rPr>
+          <w:sz w:val="36"/>
+          <w:szCs w:val="36"/>
+          <w:lang w:bidi="fa-IR"/>
+        </w:rPr>
+        <w:t xml:space="preserve">Spring boot </w:t>
+      </w:r>
+      <w:proofErr w:type="gramStart"/>
+      <w:r>
+        <w:rPr>
+          <w:sz w:val="36"/>
+          <w:szCs w:val="36"/>
+          <w:lang w:bidi="fa-IR"/>
+        </w:rPr>
+        <w:t xml:space="preserve">suite </w:t>
+      </w:r>
+      <w:r>
+        <w:rPr>
+          <w:rFonts w:hint="cs"/>
+          <w:sz w:val="36"/>
+          <w:szCs w:val="36"/>
+          <w:rtl/>
+          <w:lang w:bidi="fa-IR"/>
+        </w:rPr>
+        <w:t xml:space="preserve"> به</w:t>
+      </w:r>
+      <w:proofErr w:type="gramEnd"/>
+      <w:r>
+        <w:rPr>
+          <w:rFonts w:hint="cs"/>
+          <w:sz w:val="36"/>
+          <w:szCs w:val="36"/>
+          <w:rtl/>
+          <w:lang w:bidi="fa-IR"/>
+        </w:rPr>
+        <w:t xml:space="preserve"> عنوان فریمورک اصلی برای تولید این سایت استفاده شده است.</w:t>
+      </w:r>
+    </w:p>
+    <w:p>
+      <w:pPr>
+        <w:bidi/>
+        <w:rPr>
+          <w:sz w:val="36"/>
+          <w:szCs w:val="36"/>
+          <w:rtl/>
+          <w:lang w:bidi="fa-IR"/>
+        </w:rPr>
+      </w:pPr>
+    </w:p>
+    <w:p>
+      <w:pPr>
+        <w:bidi/>
+        <w:rPr>
+          <w:sz w:val="36"/>
+          <w:szCs w:val="36"/>
+          <w:rtl/>
+          <w:lang w:bidi="fa-IR"/>
+        </w:rPr>
+      </w:pPr>
+      <w:proofErr w:type="spellStart"/>
       <w:r>
         <w:rPr>
           <w:sz w:val="36"/>
@@ -462,6 +478,7 @@
         </w:rPr>
         <w:t>postgreSql</w:t>
       </w:r>
+      <w:proofErr w:type="spellEnd"/>
       <w:r>
         <w:rPr>
           <w:rFonts w:hint="cs"/>
@@ -488,7 +505,6 @@
       <w:pPr>
         <w:bidi/>
         <w:rPr>
-          <w:rFonts w:hint="cs"/>
           <w:sz w:val="36"/>
           <w:szCs w:val="36"/>
           <w:rtl/>
@@ -505,6 +521,7 @@
         </w:rPr>
         <w:t xml:space="preserve">برای فرانت از </w:t>
       </w:r>
+      <w:proofErr w:type="spellStart"/>
       <w:r>
         <w:rPr>
           <w:sz w:val="36"/>
@@ -513,6 +530,7 @@
         </w:rPr>
         <w:t>thymeleaf</w:t>
       </w:r>
+      <w:proofErr w:type="spellEnd"/>
       <w:r>
         <w:rPr>
           <w:rFonts w:hint="cs"/>
@@ -561,7 +579,6 @@
       <w:pPr>
         <w:bidi/>
         <w:rPr>
-          <w:rFonts w:hint="cs"/>
           <w:sz w:val="52"/>
           <w:szCs w:val="52"/>
           <w:rtl/>
@@ -592,19 +609,17 @@
       <w:pPr>
         <w:bidi/>
         <w:rPr>
-          <w:rFonts w:hint="cs"/>
-          <w:sz w:val="36"/>
-          <w:szCs w:val="36"/>
-          <w:rtl/>
-          <w:lang w:bidi="fa-IR"/>
-        </w:rPr>
-      </w:pPr>
-    </w:p>
-    <w:p>
-      <w:pPr>
-        <w:bidi/>
-        <w:rPr>
-          <w:rFonts w:hint="cs"/>
+          <w:sz w:val="36"/>
+          <w:szCs w:val="36"/>
+          <w:rtl/>
+          <w:lang w:bidi="fa-IR"/>
+        </w:rPr>
+      </w:pPr>
+    </w:p>
+    <w:p>
+      <w:pPr>
+        <w:bidi/>
+        <w:rPr>
           <w:sz w:val="36"/>
           <w:szCs w:val="36"/>
           <w:rtl/>
@@ -644,7 +659,6 @@
       <w:pPr>
         <w:bidi/>
         <w:rPr>
-          <w:rFonts w:hint="cs"/>
           <w:sz w:val="36"/>
           <w:szCs w:val="36"/>
           <w:rtl/>
@@ -671,6 +685,7 @@
         </w:rPr>
         <w:t xml:space="preserve"> به این صورت است که کنترلر ها به عنوان کنترل کننده های </w:t>
       </w:r>
+      <w:proofErr w:type="spellStart"/>
       <w:r>
         <w:rPr>
           <w:sz w:val="36"/>
@@ -679,6 +694,7 @@
         </w:rPr>
         <w:t>url</w:t>
       </w:r>
+      <w:proofErr w:type="spellEnd"/>
       <w:r>
         <w:rPr>
           <w:rFonts w:hint="cs"/>
@@ -689,6 +705,7 @@
         </w:rPr>
         <w:t xml:space="preserve"> ها استفاده میشوند و همه چیز از جهت دهی </w:t>
       </w:r>
+      <w:proofErr w:type="spellStart"/>
       <w:r>
         <w:rPr>
           <w:sz w:val="36"/>
@@ -697,6 +714,7 @@
         </w:rPr>
         <w:t>url</w:t>
       </w:r>
+      <w:proofErr w:type="spellEnd"/>
       <w:r>
         <w:rPr>
           <w:rFonts w:hint="cs"/>
@@ -742,7 +760,6 @@
       <w:pPr>
         <w:bidi/>
         <w:rPr>
-          <w:rFonts w:hint="cs"/>
           <w:sz w:val="36"/>
           <w:szCs w:val="36"/>
           <w:rtl/>
@@ -824,7 +841,6 @@
       <w:pPr>
         <w:bidi/>
         <w:rPr>
-          <w:rFonts w:hint="cs"/>
           <w:sz w:val="36"/>
           <w:szCs w:val="36"/>
           <w:rtl/>
@@ -860,14 +876,30 @@
         </w:rPr>
         <w:t xml:space="preserve">برای مطالعه بیشتر در رابطه با این معماری می توانید به داکیومنتیشن اسپرینگ به نشانی روبه رو مراجعه کنید: </w:t>
       </w:r>
-      <w:hyperlink r:id="rId6" w:history="1">
-        <w:r>
-          <w:rPr>
-            <w:rStyle w:val="Hyperlink"/>
-          </w:rPr>
-          <w:t>Getting Started | Serving Web Content with Spring MVC</w:t>
-        </w:r>
-      </w:hyperlink>
+      <w:r>
+        <w:fldChar w:fldCharType="begin"/>
+      </w:r>
+      <w:r>
+        <w:instrText xml:space="preserve"> HYPERLINK "https://spring.io/guides/gs/servin</w:instrText>
+      </w:r>
+      <w:r>
+        <w:instrText xml:space="preserve">g-web-content/" </w:instrText>
+      </w:r>
+      <w:r>
+        <w:fldChar w:fldCharType="separate"/>
+      </w:r>
+      <w:r>
+        <w:rPr>
+          <w:rStyle w:val="Hyperlink"/>
+        </w:rPr>
+        <w:t>Getting Started | Serving Web Content with Spring MVC</w:t>
+      </w:r>
+      <w:r>
+        <w:rPr>
+          <w:rStyle w:val="Hyperlink"/>
+        </w:rPr>
+        <w:fldChar w:fldCharType="end"/>
+      </w:r>
       <w:r>
         <w:rPr>
           <w:rFonts w:hint="cs"/>
@@ -945,7 +977,6 @@
         <w:bidi/>
         <w:ind w:firstLine="720"/>
         <w:rPr>
-          <w:rFonts w:hint="cs"/>
           <w:sz w:val="52"/>
           <w:szCs w:val="52"/>
           <w:rtl/>
@@ -999,6 +1030,7 @@
         </w:rPr>
         <w:t xml:space="preserve"> های مورد نیاز پروژه در فایل </w:t>
       </w:r>
+      <w:proofErr w:type="spellStart"/>
       <w:r>
         <w:rPr>
           <w:sz w:val="36"/>
@@ -1007,6 +1039,7 @@
         </w:rPr>
         <w:t>pom</w:t>
       </w:r>
+      <w:proofErr w:type="spellEnd"/>
       <w:r>
         <w:rPr>
           <w:rFonts w:hint="cs"/>
@@ -1027,6 +1060,7 @@
         </w:rPr>
         <w:t xml:space="preserve">دانلود کنید. برای این کار با دستور </w:t>
       </w:r>
+      <w:proofErr w:type="spellStart"/>
       <w:r>
         <w:rPr>
           <w:rFonts w:ascii="Courier New" w:hAnsi="Courier New" w:cs="Courier New"/>
@@ -1034,8 +1068,29 @@
           <w:sz w:val="21"/>
           <w:szCs w:val="21"/>
         </w:rPr>
-        <w:t>mvn dependency:resolve</w:t>
-      </w:r>
+        <w:t>mvn</w:t>
+      </w:r>
+      <w:proofErr w:type="spellEnd"/>
+      <w:r>
+        <w:rPr>
+          <w:rFonts w:ascii="Courier New" w:hAnsi="Courier New" w:cs="Courier New"/>
+          <w:color w:val="111111"/>
+          <w:sz w:val="21"/>
+          <w:szCs w:val="21"/>
+        </w:rPr>
+        <w:t xml:space="preserve"> </w:t>
+      </w:r>
+      <w:proofErr w:type="spellStart"/>
+      <w:r>
+        <w:rPr>
+          <w:rFonts w:ascii="Courier New" w:hAnsi="Courier New" w:cs="Courier New"/>
+          <w:color w:val="111111"/>
+          <w:sz w:val="21"/>
+          <w:szCs w:val="21"/>
+        </w:rPr>
+        <w:t>dependency:resolve</w:t>
+      </w:r>
+      <w:proofErr w:type="spellEnd"/>
       <w:r>
         <w:rPr>
           <w:rFonts w:ascii="Courier New" w:hAnsi="Courier New" w:cs="Courier New" w:hint="cs"/>
@@ -1080,13 +1135,13 @@
       <w:pPr>
         <w:bidi/>
         <w:rPr>
-          <w:rFonts w:hint="cs"/>
-          <w:sz w:val="36"/>
-          <w:szCs w:val="36"/>
-          <w:rtl/>
-          <w:lang w:bidi="fa-IR"/>
-        </w:rPr>
-      </w:pPr>
+          <w:sz w:val="36"/>
+          <w:szCs w:val="36"/>
+          <w:rtl/>
+          <w:lang w:bidi="fa-IR"/>
+        </w:rPr>
+      </w:pPr>
+      <w:proofErr w:type="spellStart"/>
       <w:r>
         <w:rPr>
           <w:rFonts w:ascii="Courier New" w:hAnsi="Courier New" w:cs="Courier New"/>
@@ -1094,7 +1149,99 @@
           <w:sz w:val="21"/>
           <w:szCs w:val="21"/>
         </w:rPr>
-        <w:t>mvn dependency:get -Dartifact=&lt;groupId&gt;:&lt;artifactId&gt;:&lt;version&gt;</w:t>
+        <w:t>mvn</w:t>
+      </w:r>
+      <w:proofErr w:type="spellEnd"/>
+      <w:r>
+        <w:rPr>
+          <w:rFonts w:ascii="Courier New" w:hAnsi="Courier New" w:cs="Courier New"/>
+          <w:color w:val="111111"/>
+          <w:sz w:val="21"/>
+          <w:szCs w:val="21"/>
+        </w:rPr>
+        <w:t xml:space="preserve"> </w:t>
+      </w:r>
+      <w:proofErr w:type="spellStart"/>
+      <w:proofErr w:type="gramStart"/>
+      <w:r>
+        <w:rPr>
+          <w:rFonts w:ascii="Courier New" w:hAnsi="Courier New" w:cs="Courier New"/>
+          <w:color w:val="111111"/>
+          <w:sz w:val="21"/>
+          <w:szCs w:val="21"/>
+        </w:rPr>
+        <w:t>dependency:get</w:t>
+      </w:r>
+      <w:proofErr w:type="spellEnd"/>
+      <w:proofErr w:type="gramEnd"/>
+      <w:r>
+        <w:rPr>
+          <w:rFonts w:ascii="Courier New" w:hAnsi="Courier New" w:cs="Courier New"/>
+          <w:color w:val="111111"/>
+          <w:sz w:val="21"/>
+          <w:szCs w:val="21"/>
+        </w:rPr>
+        <w:t xml:space="preserve"> -</w:t>
+      </w:r>
+      <w:proofErr w:type="spellStart"/>
+      <w:r>
+        <w:rPr>
+          <w:rFonts w:ascii="Courier New" w:hAnsi="Courier New" w:cs="Courier New"/>
+          <w:color w:val="111111"/>
+          <w:sz w:val="21"/>
+          <w:szCs w:val="21"/>
+        </w:rPr>
+        <w:t>Dartifact</w:t>
+      </w:r>
+      <w:proofErr w:type="spellEnd"/>
+      <w:r>
+        <w:rPr>
+          <w:rFonts w:ascii="Courier New" w:hAnsi="Courier New" w:cs="Courier New"/>
+          <w:color w:val="111111"/>
+          <w:sz w:val="21"/>
+          <w:szCs w:val="21"/>
+        </w:rPr>
+        <w:t>=&lt;</w:t>
+      </w:r>
+      <w:proofErr w:type="spellStart"/>
+      <w:r>
+        <w:rPr>
+          <w:rFonts w:ascii="Courier New" w:hAnsi="Courier New" w:cs="Courier New"/>
+          <w:color w:val="111111"/>
+          <w:sz w:val="21"/>
+          <w:szCs w:val="21"/>
+        </w:rPr>
+        <w:t>groupId</w:t>
+      </w:r>
+      <w:proofErr w:type="spellEnd"/>
+      <w:r>
+        <w:rPr>
+          <w:rFonts w:ascii="Courier New" w:hAnsi="Courier New" w:cs="Courier New"/>
+          <w:color w:val="111111"/>
+          <w:sz w:val="21"/>
+          <w:szCs w:val="21"/>
+        </w:rPr>
+        <w:t>&gt;:&lt;</w:t>
+      </w:r>
+      <w:proofErr w:type="spellStart"/>
+      <w:r>
+        <w:rPr>
+          <w:rFonts w:ascii="Courier New" w:hAnsi="Courier New" w:cs="Courier New"/>
+          <w:color w:val="111111"/>
+          <w:sz w:val="21"/>
+          <w:szCs w:val="21"/>
+        </w:rPr>
+        <w:t>artifactId</w:t>
+      </w:r>
+      <w:proofErr w:type="spellEnd"/>
+      <w:r>
+        <w:rPr>
+          <w:rFonts w:ascii="Courier New" w:hAnsi="Courier New" w:cs="Courier New"/>
+          <w:color w:val="111111"/>
+          <w:sz w:val="21"/>
+          <w:szCs w:val="21"/>
+        </w:rPr>
+        <w:t>&gt;:&lt;version&gt;</w:t>
       </w:r>
       <w:r>
         <w:rPr>
@@ -1155,6 +1302,7 @@
         </w:rPr>
         <w:t xml:space="preserve">بعد از این مرحله، میتوانید با اجرا کردن فایل </w:t>
       </w:r>
+      <w:proofErr w:type="spellStart"/>
       <w:r>
         <w:rPr>
           <w:sz w:val="36"/>
@@ -1163,6 +1311,7 @@
         </w:rPr>
         <w:t>WebApplication</w:t>
       </w:r>
+      <w:proofErr w:type="spellEnd"/>
       <w:r>
         <w:rPr>
           <w:rFonts w:hint="cs"/>
@@ -1183,6 +1332,7 @@
         </w:rPr>
         <w:t xml:space="preserve">پوشه </w:t>
       </w:r>
+      <w:proofErr w:type="spellStart"/>
       <w:r>
         <w:rPr>
           <w:sz w:val="36"/>
@@ -1191,6 +1341,7 @@
         </w:rPr>
         <w:t>com.studygroup.web</w:t>
       </w:r>
+      <w:proofErr w:type="spellEnd"/>
       <w:r>
         <w:rPr>
           <w:rFonts w:hint="cs"/>
@@ -1245,11 +1396,10 @@
     <w:p>
       <w:pPr>
         <w:bidi/>
-        <w:rPr>
-          <w:rFonts w:hint="cs"/>
+        <w:ind w:firstLine="720"/>
+        <w:rPr>
           <w:sz w:val="52"/>
           <w:szCs w:val="52"/>
-          <w:rtl/>
           <w:lang w:bidi="fa-IR"/>
         </w:rPr>
       </w:pPr>
@@ -1268,12 +1418,1867 @@
       <w:pPr>
         <w:bidi/>
         <w:rPr>
-          <w:rFonts w:hint="cs"/>
-          <w:sz w:val="36"/>
-          <w:szCs w:val="36"/>
-          <w:lang w:bidi="fa-IR"/>
-        </w:rPr>
-      </w:pPr>
+          <w:sz w:val="36"/>
+          <w:szCs w:val="36"/>
+          <w:lang w:bidi="fa-IR"/>
+        </w:rPr>
+      </w:pPr>
+    </w:p>
+    <w:p>
+      <w:pPr>
+        <w:bidi/>
+        <w:rPr>
+          <w:rFonts w:hint="cs"/>
+          <w:sz w:val="36"/>
+          <w:szCs w:val="36"/>
+          <w:rtl/>
+          <w:lang w:bidi="fa-IR"/>
+        </w:rPr>
+      </w:pPr>
+      <w:r>
+        <w:rPr>
+          <w:rFonts w:hint="cs"/>
+          <w:sz w:val="36"/>
+          <w:szCs w:val="36"/>
+          <w:rtl/>
+          <w:lang w:bidi="fa-IR"/>
+        </w:rPr>
+        <w:t xml:space="preserve">در ابتدا به تشریح فایل </w:t>
+      </w:r>
+      <w:r>
+        <w:rPr>
+          <w:sz w:val="36"/>
+          <w:szCs w:val="36"/>
+          <w:lang w:bidi="fa-IR"/>
+        </w:rPr>
+        <w:t>pom.xml</w:t>
+      </w:r>
+      <w:r>
+        <w:rPr>
+          <w:rFonts w:hint="cs"/>
+          <w:sz w:val="36"/>
+          <w:szCs w:val="36"/>
+          <w:rtl/>
+          <w:lang w:bidi="fa-IR"/>
+        </w:rPr>
+        <w:t xml:space="preserve"> میپردازیم:</w:t>
+      </w:r>
+    </w:p>
+    <w:p>
+      <w:pPr>
+        <w:bidi/>
+        <w:rPr>
+          <w:rFonts w:hint="cs"/>
+          <w:sz w:val="36"/>
+          <w:szCs w:val="36"/>
+          <w:rtl/>
+          <w:lang w:bidi="fa-IR"/>
+        </w:rPr>
+      </w:pPr>
+      <w:r>
+        <w:rPr>
+          <w:sz w:val="36"/>
+          <w:szCs w:val="36"/>
+          <w:rtl/>
+          <w:lang w:bidi="fa-IR"/>
+        </w:rPr>
+        <w:tab/>
+      </w:r>
+      <w:r>
+        <w:rPr>
+          <w:rFonts w:hint="cs"/>
+          <w:sz w:val="36"/>
+          <w:szCs w:val="36"/>
+          <w:rtl/>
+          <w:lang w:bidi="fa-IR"/>
+        </w:rPr>
+        <w:t xml:space="preserve">این فایل فایلی هست که </w:t>
+      </w:r>
+      <w:r>
+        <w:rPr>
+          <w:sz w:val="36"/>
+          <w:szCs w:val="36"/>
+          <w:lang w:bidi="fa-IR"/>
+        </w:rPr>
+        <w:t>dependency</w:t>
+      </w:r>
+      <w:r>
+        <w:rPr>
+          <w:rFonts w:hint="cs"/>
+          <w:sz w:val="36"/>
+          <w:szCs w:val="36"/>
+          <w:rtl/>
+          <w:lang w:bidi="fa-IR"/>
+        </w:rPr>
+        <w:t xml:space="preserve"> های پروژه در آن وجود دارد، </w:t>
+      </w:r>
+      <w:r>
+        <w:rPr>
+          <w:sz w:val="36"/>
+          <w:szCs w:val="36"/>
+          <w:lang w:bidi="fa-IR"/>
+        </w:rPr>
+        <w:t>dependency</w:t>
+      </w:r>
+      <w:r>
+        <w:rPr>
+          <w:rFonts w:hint="cs"/>
+          <w:sz w:val="36"/>
+          <w:szCs w:val="36"/>
+          <w:rtl/>
+          <w:lang w:bidi="fa-IR"/>
+        </w:rPr>
+        <w:t xml:space="preserve"> ها به نوعی کتاب خانه های مورد نیاز ما می باشند که به وسیله این فایل مدیریت میشوند.</w:t>
+      </w:r>
+    </w:p>
+    <w:p>
+      <w:pPr>
+        <w:bidi/>
+        <w:rPr>
+          <w:rFonts w:hint="cs"/>
+          <w:sz w:val="36"/>
+          <w:szCs w:val="36"/>
+          <w:rtl/>
+          <w:lang w:bidi="fa-IR"/>
+        </w:rPr>
+      </w:pPr>
+      <w:r>
+        <w:rPr>
+          <w:sz w:val="36"/>
+          <w:szCs w:val="36"/>
+          <w:rtl/>
+          <w:lang w:bidi="fa-IR"/>
+        </w:rPr>
+        <w:tab/>
+      </w:r>
+      <w:r>
+        <w:rPr>
+          <w:sz w:val="36"/>
+          <w:szCs w:val="36"/>
+          <w:lang w:bidi="fa-IR"/>
+        </w:rPr>
+        <w:t>Dependency</w:t>
+      </w:r>
+      <w:r>
+        <w:rPr>
+          <w:rFonts w:hint="cs"/>
+          <w:sz w:val="36"/>
+          <w:szCs w:val="36"/>
+          <w:rtl/>
+          <w:lang w:bidi="fa-IR"/>
+        </w:rPr>
+        <w:t xml:space="preserve"> های </w:t>
+      </w:r>
+      <w:r>
+        <w:rPr>
+          <w:rFonts w:hint="cs"/>
+          <w:sz w:val="36"/>
+          <w:szCs w:val="36"/>
+          <w:rtl/>
+          <w:lang w:bidi="fa-IR"/>
+        </w:rPr>
+        <w:t>استفاده شده در این فایل به شرح زیر میباشند:</w:t>
+      </w:r>
+    </w:p>
+    <w:p>
+      <w:pPr>
+        <w:pStyle w:val="ListParagraph"/>
+        <w:numPr>
+          <w:ilvl w:val="0"/>
+          <w:numId w:val="1"/>
+        </w:numPr>
+        <w:bidi/>
+        <w:rPr>
+          <w:sz w:val="36"/>
+          <w:szCs w:val="36"/>
+          <w:lang w:bidi="fa-IR"/>
+        </w:rPr>
+      </w:pPr>
+      <w:r>
+        <w:rPr>
+          <w:sz w:val="36"/>
+          <w:szCs w:val="36"/>
+          <w:lang w:bidi="fa-IR"/>
+        </w:rPr>
+        <w:t>Spring boot starter</w:t>
+      </w:r>
+      <w:r>
+        <w:rPr>
+          <w:sz w:val="36"/>
+          <w:szCs w:val="36"/>
+          <w:lang w:bidi="fa-IR"/>
+        </w:rPr>
+        <w:t xml:space="preserve"> data </w:t>
+      </w:r>
+      <w:proofErr w:type="spellStart"/>
+      <w:r>
+        <w:rPr>
+          <w:sz w:val="36"/>
+          <w:szCs w:val="36"/>
+          <w:lang w:bidi="fa-IR"/>
+        </w:rPr>
+        <w:t>jpa</w:t>
+      </w:r>
+      <w:proofErr w:type="spellEnd"/>
+    </w:p>
+    <w:p>
+      <w:pPr>
+        <w:pStyle w:val="ListParagraph"/>
+        <w:numPr>
+          <w:ilvl w:val="0"/>
+          <w:numId w:val="1"/>
+        </w:numPr>
+        <w:bidi/>
+        <w:rPr>
+          <w:sz w:val="36"/>
+          <w:szCs w:val="36"/>
+          <w:lang w:bidi="fa-IR"/>
+        </w:rPr>
+      </w:pPr>
+      <w:r>
+        <w:rPr>
+          <w:sz w:val="36"/>
+          <w:szCs w:val="36"/>
+          <w:lang w:bidi="fa-IR"/>
+        </w:rPr>
+        <w:t xml:space="preserve">Spring boot starter </w:t>
+      </w:r>
+      <w:proofErr w:type="spellStart"/>
+      <w:r>
+        <w:rPr>
+          <w:sz w:val="36"/>
+          <w:szCs w:val="36"/>
+          <w:lang w:bidi="fa-IR"/>
+        </w:rPr>
+        <w:t>thymeleaf</w:t>
+      </w:r>
+      <w:proofErr w:type="spellEnd"/>
+    </w:p>
+    <w:p>
+      <w:pPr>
+        <w:pStyle w:val="ListParagraph"/>
+        <w:numPr>
+          <w:ilvl w:val="0"/>
+          <w:numId w:val="1"/>
+        </w:numPr>
+        <w:bidi/>
+        <w:rPr>
+          <w:sz w:val="36"/>
+          <w:szCs w:val="36"/>
+          <w:lang w:bidi="fa-IR"/>
+        </w:rPr>
+      </w:pPr>
+      <w:r>
+        <w:rPr>
+          <w:sz w:val="36"/>
+          <w:szCs w:val="36"/>
+          <w:lang w:bidi="fa-IR"/>
+        </w:rPr>
+        <w:t>Spring boot starter web</w:t>
+      </w:r>
+    </w:p>
+    <w:p>
+      <w:pPr>
+        <w:pStyle w:val="ListParagraph"/>
+        <w:numPr>
+          <w:ilvl w:val="0"/>
+          <w:numId w:val="1"/>
+        </w:numPr>
+        <w:bidi/>
+        <w:rPr>
+          <w:sz w:val="36"/>
+          <w:szCs w:val="36"/>
+          <w:lang w:bidi="fa-IR"/>
+        </w:rPr>
+      </w:pPr>
+      <w:proofErr w:type="spellStart"/>
+      <w:r>
+        <w:rPr>
+          <w:sz w:val="36"/>
+          <w:szCs w:val="36"/>
+          <w:lang w:bidi="fa-IR"/>
+        </w:rPr>
+        <w:t>Thymeleaf</w:t>
+      </w:r>
+      <w:proofErr w:type="spellEnd"/>
+      <w:r>
+        <w:rPr>
+          <w:sz w:val="36"/>
+          <w:szCs w:val="36"/>
+          <w:lang w:bidi="fa-IR"/>
+        </w:rPr>
+        <w:t xml:space="preserve"> layout dialect</w:t>
+      </w:r>
+    </w:p>
+    <w:p>
+      <w:pPr>
+        <w:pStyle w:val="ListParagraph"/>
+        <w:numPr>
+          <w:ilvl w:val="0"/>
+          <w:numId w:val="1"/>
+        </w:numPr>
+        <w:bidi/>
+        <w:rPr>
+          <w:sz w:val="36"/>
+          <w:szCs w:val="36"/>
+          <w:lang w:bidi="fa-IR"/>
+        </w:rPr>
+      </w:pPr>
+      <w:r>
+        <w:rPr>
+          <w:sz w:val="36"/>
+          <w:szCs w:val="36"/>
+          <w:lang w:bidi="fa-IR"/>
+        </w:rPr>
+        <w:lastRenderedPageBreak/>
+        <w:t xml:space="preserve">Spring boot </w:t>
+      </w:r>
+      <w:proofErr w:type="spellStart"/>
+      <w:r>
+        <w:rPr>
+          <w:sz w:val="36"/>
+          <w:szCs w:val="36"/>
+          <w:lang w:bidi="fa-IR"/>
+        </w:rPr>
+        <w:t>devtools</w:t>
+      </w:r>
+      <w:proofErr w:type="spellEnd"/>
+    </w:p>
+    <w:p>
+      <w:pPr>
+        <w:pStyle w:val="ListParagraph"/>
+        <w:numPr>
+          <w:ilvl w:val="0"/>
+          <w:numId w:val="1"/>
+        </w:numPr>
+        <w:bidi/>
+        <w:rPr>
+          <w:sz w:val="36"/>
+          <w:szCs w:val="36"/>
+          <w:lang w:bidi="fa-IR"/>
+        </w:rPr>
+      </w:pPr>
+      <w:proofErr w:type="spellStart"/>
+      <w:r>
+        <w:rPr>
+          <w:sz w:val="36"/>
+          <w:szCs w:val="36"/>
+          <w:lang w:bidi="fa-IR"/>
+        </w:rPr>
+        <w:t>Postgre</w:t>
+      </w:r>
+      <w:proofErr w:type="spellEnd"/>
+      <w:r>
+        <w:rPr>
+          <w:sz w:val="36"/>
+          <w:szCs w:val="36"/>
+          <w:lang w:bidi="fa-IR"/>
+        </w:rPr>
+        <w:t xml:space="preserve"> </w:t>
+      </w:r>
+      <w:proofErr w:type="spellStart"/>
+      <w:r>
+        <w:rPr>
+          <w:sz w:val="36"/>
+          <w:szCs w:val="36"/>
+          <w:lang w:bidi="fa-IR"/>
+        </w:rPr>
+        <w:t>sql</w:t>
+      </w:r>
+      <w:proofErr w:type="spellEnd"/>
+    </w:p>
+    <w:p>
+      <w:pPr>
+        <w:pStyle w:val="ListParagraph"/>
+        <w:numPr>
+          <w:ilvl w:val="0"/>
+          <w:numId w:val="1"/>
+        </w:numPr>
+        <w:bidi/>
+        <w:rPr>
+          <w:sz w:val="36"/>
+          <w:szCs w:val="36"/>
+          <w:lang w:bidi="fa-IR"/>
+        </w:rPr>
+      </w:pPr>
+      <w:r>
+        <w:rPr>
+          <w:sz w:val="36"/>
+          <w:szCs w:val="36"/>
+          <w:lang w:bidi="fa-IR"/>
+        </w:rPr>
+        <w:t>Lombok</w:t>
+      </w:r>
+    </w:p>
+    <w:p>
+      <w:pPr>
+        <w:pStyle w:val="ListParagraph"/>
+        <w:numPr>
+          <w:ilvl w:val="0"/>
+          <w:numId w:val="1"/>
+        </w:numPr>
+        <w:bidi/>
+        <w:rPr>
+          <w:sz w:val="36"/>
+          <w:szCs w:val="36"/>
+          <w:lang w:bidi="fa-IR"/>
+        </w:rPr>
+      </w:pPr>
+      <w:r>
+        <w:rPr>
+          <w:sz w:val="36"/>
+          <w:szCs w:val="36"/>
+          <w:lang w:bidi="fa-IR"/>
+        </w:rPr>
+        <w:t>Spring boot starter test</w:t>
+      </w:r>
+    </w:p>
+    <w:p>
+      <w:pPr>
+        <w:pStyle w:val="ListParagraph"/>
+        <w:numPr>
+          <w:ilvl w:val="0"/>
+          <w:numId w:val="1"/>
+        </w:numPr>
+        <w:bidi/>
+        <w:rPr>
+          <w:sz w:val="36"/>
+          <w:szCs w:val="36"/>
+          <w:lang w:bidi="fa-IR"/>
+        </w:rPr>
+      </w:pPr>
+      <w:r>
+        <w:rPr>
+          <w:sz w:val="36"/>
+          <w:szCs w:val="36"/>
+          <w:lang w:bidi="fa-IR"/>
+        </w:rPr>
+        <w:t>Spring boot starter security</w:t>
+      </w:r>
+    </w:p>
+    <w:p>
+      <w:pPr>
+        <w:pStyle w:val="ListParagraph"/>
+        <w:numPr>
+          <w:ilvl w:val="0"/>
+          <w:numId w:val="1"/>
+        </w:numPr>
+        <w:bidi/>
+        <w:rPr>
+          <w:sz w:val="36"/>
+          <w:szCs w:val="36"/>
+          <w:lang w:bidi="fa-IR"/>
+        </w:rPr>
+      </w:pPr>
+      <w:proofErr w:type="spellStart"/>
+      <w:r>
+        <w:rPr>
+          <w:sz w:val="36"/>
+          <w:szCs w:val="36"/>
+          <w:lang w:bidi="fa-IR"/>
+        </w:rPr>
+        <w:t>Thymeleaf</w:t>
+      </w:r>
+      <w:proofErr w:type="spellEnd"/>
+      <w:r>
+        <w:rPr>
+          <w:sz w:val="36"/>
+          <w:szCs w:val="36"/>
+          <w:lang w:bidi="fa-IR"/>
+        </w:rPr>
+        <w:t xml:space="preserve"> extras springsecurity5</w:t>
+      </w:r>
+    </w:p>
+    <w:p>
+      <w:pPr>
+        <w:bidi/>
+        <w:ind w:left="1086"/>
+        <w:rPr>
+          <w:sz w:val="36"/>
+          <w:szCs w:val="36"/>
+          <w:rtl/>
+          <w:lang w:bidi="fa-IR"/>
+        </w:rPr>
+      </w:pPr>
+    </w:p>
+    <w:p>
+      <w:pPr>
+        <w:bidi/>
+        <w:ind w:left="1086"/>
+        <w:rPr>
+          <w:rFonts w:hint="cs"/>
+          <w:sz w:val="36"/>
+          <w:szCs w:val="36"/>
+          <w:rtl/>
+          <w:lang w:bidi="fa-IR"/>
+        </w:rPr>
+      </w:pPr>
+      <w:r>
+        <w:rPr>
+          <w:rFonts w:hint="cs"/>
+          <w:sz w:val="36"/>
+          <w:szCs w:val="36"/>
+          <w:rtl/>
+          <w:lang w:bidi="fa-IR"/>
+        </w:rPr>
+        <w:t xml:space="preserve">فایل </w:t>
+      </w:r>
+      <w:proofErr w:type="spellStart"/>
+      <w:r>
+        <w:rPr>
+          <w:sz w:val="36"/>
+          <w:szCs w:val="36"/>
+          <w:lang w:bidi="fa-IR"/>
+        </w:rPr>
+        <w:t>application.properties</w:t>
+      </w:r>
+      <w:proofErr w:type="spellEnd"/>
+      <w:r>
+        <w:rPr>
+          <w:rFonts w:hint="cs"/>
+          <w:sz w:val="36"/>
+          <w:szCs w:val="36"/>
+          <w:rtl/>
+          <w:lang w:bidi="fa-IR"/>
+        </w:rPr>
+        <w:t xml:space="preserve"> :</w:t>
+      </w:r>
+    </w:p>
+    <w:p>
+      <w:pPr>
+        <w:bidi/>
+        <w:rPr>
+          <w:rFonts w:hint="cs"/>
+          <w:sz w:val="36"/>
+          <w:szCs w:val="36"/>
+          <w:rtl/>
+          <w:lang w:bidi="fa-IR"/>
+        </w:rPr>
+      </w:pPr>
+      <w:r>
+        <w:rPr>
+          <w:rFonts w:hint="cs"/>
+          <w:sz w:val="36"/>
+          <w:szCs w:val="36"/>
+          <w:rtl/>
+          <w:lang w:bidi="fa-IR"/>
+        </w:rPr>
+        <w:t>این فایل فایلی است که در آن ما به اپلیکیشن خود پایگاه داده</w:t>
+      </w:r>
+      <w:r>
+        <w:rPr>
+          <w:rFonts w:hint="cs"/>
+          <w:sz w:val="36"/>
+          <w:szCs w:val="36"/>
+          <w:rtl/>
+          <w:lang w:bidi="fa-IR"/>
+        </w:rPr>
+        <w:t xml:space="preserve"> و تنظیمات اولیه بخش مربوط به امنیت</w:t>
+      </w:r>
+      <w:r>
+        <w:rPr>
+          <w:rFonts w:hint="cs"/>
+          <w:sz w:val="36"/>
+          <w:szCs w:val="36"/>
+          <w:rtl/>
+          <w:lang w:bidi="fa-IR"/>
+        </w:rPr>
+        <w:t xml:space="preserve"> را می شناسایم</w:t>
+      </w:r>
+      <w:r>
+        <w:rPr>
+          <w:rFonts w:hint="cs"/>
+          <w:sz w:val="36"/>
+          <w:szCs w:val="36"/>
+          <w:rtl/>
+          <w:lang w:bidi="fa-IR"/>
+        </w:rPr>
+        <w:t>.</w:t>
+      </w:r>
+    </w:p>
+    <w:p>
+      <w:pPr>
+        <w:bidi/>
+        <w:rPr>
+          <w:sz w:val="36"/>
+          <w:szCs w:val="36"/>
+          <w:lang w:bidi="fa-IR"/>
+        </w:rPr>
+      </w:pPr>
+    </w:p>
+    <w:p>
+      <w:pPr>
+        <w:bidi/>
+        <w:ind w:firstLine="720"/>
+        <w:rPr>
+          <w:rFonts w:hint="cs"/>
+          <w:sz w:val="36"/>
+          <w:szCs w:val="36"/>
+          <w:rtl/>
+          <w:lang w:bidi="fa-IR"/>
+        </w:rPr>
+      </w:pPr>
+      <w:r>
+        <w:rPr>
+          <w:rFonts w:hint="cs"/>
+          <w:sz w:val="36"/>
+          <w:szCs w:val="36"/>
+          <w:rtl/>
+          <w:lang w:bidi="fa-IR"/>
+        </w:rPr>
+        <w:t>فایل مدل ها:</w:t>
+      </w:r>
+    </w:p>
+    <w:p>
+      <w:pPr>
+        <w:bidi/>
+        <w:rPr>
+          <w:rFonts w:hint="cs"/>
+          <w:sz w:val="36"/>
+          <w:szCs w:val="36"/>
+          <w:rtl/>
+          <w:lang w:bidi="fa-IR"/>
+        </w:rPr>
+      </w:pPr>
+      <w:r>
+        <w:rPr>
+          <w:rFonts w:hint="cs"/>
+          <w:sz w:val="36"/>
+          <w:szCs w:val="36"/>
+          <w:rtl/>
+          <w:lang w:bidi="fa-IR"/>
+        </w:rPr>
+        <w:t xml:space="preserve">مدل های ما همان </w:t>
+      </w:r>
+      <w:r>
+        <w:rPr>
+          <w:rFonts w:hint="cs"/>
+          <w:sz w:val="36"/>
+          <w:szCs w:val="36"/>
+          <w:rtl/>
+          <w:lang w:bidi="fa-IR"/>
+        </w:rPr>
+        <w:t xml:space="preserve">جداول پایگاه داده ما هستند، </w:t>
+      </w:r>
+      <w:r>
+        <w:rPr>
+          <w:rFonts w:hint="cs"/>
+          <w:sz w:val="36"/>
+          <w:szCs w:val="36"/>
+          <w:rtl/>
+          <w:lang w:bidi="fa-IR"/>
+        </w:rPr>
+        <w:t xml:space="preserve">مدل ها به صورت کلاس های جاوا نوشته میشوند ولی نکته ای که آنها را از کلاس های معمولی جدا می کند انوتیشن هایی است که </w:t>
+      </w:r>
+      <w:r>
+        <w:rPr>
+          <w:sz w:val="36"/>
+          <w:szCs w:val="36"/>
+          <w:lang w:bidi="fa-IR"/>
+        </w:rPr>
+        <w:t>spring</w:t>
+      </w:r>
+      <w:r>
+        <w:rPr>
+          <w:rFonts w:hint="cs"/>
+          <w:sz w:val="36"/>
+          <w:szCs w:val="36"/>
+          <w:rtl/>
+          <w:lang w:bidi="fa-IR"/>
+        </w:rPr>
+        <w:t xml:space="preserve"> در اختیار ما قرار میدهد.</w:t>
+      </w:r>
+    </w:p>
+    <w:p>
+      <w:pPr>
+        <w:bidi/>
+        <w:rPr>
+          <w:rFonts w:hint="cs"/>
+          <w:sz w:val="36"/>
+          <w:szCs w:val="36"/>
+          <w:rtl/>
+          <w:lang w:bidi="fa-IR"/>
+        </w:rPr>
+      </w:pPr>
+      <w:r>
+        <w:rPr>
+          <w:rFonts w:hint="cs"/>
+          <w:sz w:val="36"/>
+          <w:szCs w:val="36"/>
+          <w:rtl/>
+          <w:lang w:bidi="fa-IR"/>
+        </w:rPr>
+        <w:t>مدل های موجود در فایل مدل ها مدل های گروه، درس، نقش و کاربر هستند.</w:t>
+      </w:r>
+    </w:p>
+    <w:p>
+      <w:pPr>
+        <w:bidi/>
+        <w:rPr>
+          <w:rFonts w:hint="cs"/>
+          <w:sz w:val="36"/>
+          <w:szCs w:val="36"/>
+          <w:rtl/>
+          <w:lang w:bidi="fa-IR"/>
+        </w:rPr>
+      </w:pPr>
+      <w:r>
+        <w:rPr>
+          <w:rFonts w:hint="cs"/>
+          <w:sz w:val="36"/>
+          <w:szCs w:val="36"/>
+          <w:rtl/>
+          <w:lang w:bidi="fa-IR"/>
+        </w:rPr>
+        <w:t xml:space="preserve">در هر مدل از انوتیشن های </w:t>
+      </w:r>
+      <w:r>
+        <w:rPr>
+          <w:sz w:val="36"/>
+          <w:szCs w:val="36"/>
+          <w:lang w:bidi="fa-IR"/>
+        </w:rPr>
+        <w:t>@Data, @</w:t>
+      </w:r>
+      <w:proofErr w:type="spellStart"/>
+      <w:r>
+        <w:rPr>
+          <w:sz w:val="36"/>
+          <w:szCs w:val="36"/>
+          <w:lang w:bidi="fa-IR"/>
+        </w:rPr>
+        <w:t>NoArgsConstractor</w:t>
+      </w:r>
+      <w:proofErr w:type="spellEnd"/>
+      <w:r>
+        <w:rPr>
+          <w:sz w:val="36"/>
+          <w:szCs w:val="36"/>
+          <w:lang w:bidi="fa-IR"/>
+        </w:rPr>
+        <w:t>, @</w:t>
+      </w:r>
+      <w:proofErr w:type="spellStart"/>
+      <w:r>
+        <w:rPr>
+          <w:sz w:val="36"/>
+          <w:szCs w:val="36"/>
+          <w:lang w:bidi="fa-IR"/>
+        </w:rPr>
+        <w:t>All</w:t>
+      </w:r>
+      <w:r>
+        <w:rPr>
+          <w:sz w:val="36"/>
+          <w:szCs w:val="36"/>
+          <w:lang w:bidi="fa-IR"/>
+        </w:rPr>
+        <w:t>ArgsConstractor</w:t>
+      </w:r>
+      <w:proofErr w:type="spellEnd"/>
+      <w:r>
+        <w:rPr>
+          <w:sz w:val="36"/>
+          <w:szCs w:val="36"/>
+          <w:lang w:bidi="fa-IR"/>
+        </w:rPr>
+        <w:t>, @Builder</w:t>
+      </w:r>
+      <w:r>
+        <w:rPr>
+          <w:sz w:val="36"/>
+          <w:szCs w:val="36"/>
+          <w:lang w:bidi="fa-IR"/>
+        </w:rPr>
+        <w:t xml:space="preserve"> </w:t>
+      </w:r>
+      <w:r>
+        <w:rPr>
+          <w:rFonts w:hint="cs"/>
+          <w:sz w:val="36"/>
+          <w:szCs w:val="36"/>
+          <w:rtl/>
+          <w:lang w:bidi="fa-IR"/>
+        </w:rPr>
+        <w:t xml:space="preserve"> برای ایجاد </w:t>
+      </w:r>
+      <w:r>
+        <w:rPr>
+          <w:sz w:val="36"/>
+          <w:szCs w:val="36"/>
+          <w:lang w:bidi="fa-IR"/>
+        </w:rPr>
+        <w:t>getters</w:t>
+      </w:r>
+      <w:r>
+        <w:rPr>
+          <w:rFonts w:hint="cs"/>
+          <w:sz w:val="36"/>
+          <w:szCs w:val="36"/>
+          <w:rtl/>
+          <w:lang w:bidi="fa-IR"/>
+        </w:rPr>
+        <w:t xml:space="preserve"> و </w:t>
+      </w:r>
+      <w:r>
+        <w:rPr>
+          <w:sz w:val="36"/>
+          <w:szCs w:val="36"/>
+          <w:lang w:bidi="fa-IR"/>
+        </w:rPr>
+        <w:t>setters</w:t>
+      </w:r>
+      <w:r>
+        <w:rPr>
+          <w:rFonts w:hint="cs"/>
+          <w:sz w:val="36"/>
+          <w:szCs w:val="36"/>
+          <w:rtl/>
+          <w:lang w:bidi="fa-IR"/>
+        </w:rPr>
+        <w:t xml:space="preserve"> برای </w:t>
+      </w:r>
+      <w:r>
+        <w:rPr>
+          <w:rFonts w:hint="cs"/>
+          <w:sz w:val="36"/>
+          <w:szCs w:val="36"/>
+          <w:rtl/>
+          <w:lang w:bidi="fa-IR"/>
+        </w:rPr>
+        <w:t>جداول داده خود استفاده میکنیم تا بتوانیم در ادامه با داده های موجود در پایگاه داده کار کنیم.</w:t>
+      </w:r>
+    </w:p>
+    <w:p>
+      <w:pPr>
+        <w:bidi/>
+        <w:rPr>
+          <w:sz w:val="36"/>
+          <w:szCs w:val="36"/>
+          <w:lang w:bidi="fa-IR"/>
+        </w:rPr>
+      </w:pPr>
+      <w:r>
+        <w:rPr>
+          <w:rFonts w:hint="cs"/>
+          <w:sz w:val="36"/>
+          <w:szCs w:val="36"/>
+          <w:rtl/>
+          <w:lang w:bidi="fa-IR"/>
+        </w:rPr>
+        <w:t xml:space="preserve">انوتیشن </w:t>
+      </w:r>
+      <w:r>
+        <w:rPr>
+          <w:sz w:val="36"/>
+          <w:szCs w:val="36"/>
+          <w:lang w:bidi="fa-IR"/>
+        </w:rPr>
+        <w:t>@Entity</w:t>
+      </w:r>
+      <w:r>
+        <w:rPr>
+          <w:rFonts w:hint="cs"/>
+          <w:sz w:val="36"/>
+          <w:szCs w:val="36"/>
+          <w:rtl/>
+          <w:lang w:bidi="fa-IR"/>
+        </w:rPr>
+        <w:t xml:space="preserve"> مدل ما را به اسپرینگ معرفی میکند تا بعد از اجرای برنامه جداول پایگاه داده را ایجاد کند.</w:t>
+      </w:r>
+    </w:p>
+    <w:p>
+      <w:pPr>
+        <w:bidi/>
+        <w:rPr>
+          <w:rFonts w:hint="cs"/>
+          <w:sz w:val="36"/>
+          <w:szCs w:val="36"/>
+          <w:rtl/>
+          <w:lang w:bidi="fa-IR"/>
+        </w:rPr>
+      </w:pPr>
+      <w:r>
+        <w:rPr>
+          <w:rFonts w:hint="cs"/>
+          <w:sz w:val="36"/>
+          <w:szCs w:val="36"/>
+          <w:rtl/>
+          <w:lang w:bidi="fa-IR"/>
+        </w:rPr>
+        <w:t xml:space="preserve">در بعضی از مدل ها از انوتیشن </w:t>
+      </w:r>
+      <w:r>
+        <w:rPr>
+          <w:sz w:val="36"/>
+          <w:szCs w:val="36"/>
+          <w:lang w:bidi="fa-IR"/>
+        </w:rPr>
+        <w:t>@Table</w:t>
+      </w:r>
+      <w:r>
+        <w:rPr>
+          <w:rFonts w:hint="cs"/>
+          <w:sz w:val="36"/>
+          <w:szCs w:val="36"/>
+          <w:rtl/>
+          <w:lang w:bidi="fa-IR"/>
+        </w:rPr>
+        <w:t xml:space="preserve"> برای نام گزاری دلخواه جدول استفاده شده است.</w:t>
+      </w:r>
+    </w:p>
+    <w:p>
+      <w:pPr>
+        <w:bidi/>
+        <w:rPr>
+          <w:rFonts w:hint="cs"/>
+          <w:sz w:val="36"/>
+          <w:szCs w:val="36"/>
+          <w:rtl/>
+          <w:lang w:bidi="fa-IR"/>
+        </w:rPr>
+      </w:pPr>
+      <w:r>
+        <w:rPr>
+          <w:rFonts w:hint="cs"/>
+          <w:sz w:val="36"/>
+          <w:szCs w:val="36"/>
+          <w:rtl/>
+          <w:lang w:bidi="fa-IR"/>
+        </w:rPr>
+        <w:lastRenderedPageBreak/>
+        <w:t>این ها انوتیشن هایی بودند که برای خود مدل استفاده شده اند.</w:t>
+      </w:r>
+    </w:p>
+    <w:p>
+      <w:pPr>
+        <w:bidi/>
+        <w:rPr>
+          <w:rFonts w:hint="cs"/>
+          <w:sz w:val="36"/>
+          <w:szCs w:val="36"/>
+          <w:rtl/>
+          <w:lang w:bidi="fa-IR"/>
+        </w:rPr>
+      </w:pPr>
+      <w:r>
+        <w:rPr>
+          <w:rFonts w:hint="cs"/>
+          <w:sz w:val="36"/>
+          <w:szCs w:val="36"/>
+          <w:rtl/>
+          <w:lang w:bidi="fa-IR"/>
+        </w:rPr>
+        <w:t>درون مدل نیز از انوتیشن های دیگری استفاده شده که به آنها نیز می</w:t>
+      </w:r>
+      <w:r>
+        <w:rPr>
+          <w:rFonts w:hint="cs"/>
+          <w:sz w:val="36"/>
+          <w:szCs w:val="36"/>
+          <w:rtl/>
+          <w:lang w:bidi="fa-IR"/>
+        </w:rPr>
+        <w:t xml:space="preserve"> </w:t>
+      </w:r>
+      <w:r>
+        <w:rPr>
+          <w:rFonts w:hint="cs"/>
+          <w:sz w:val="36"/>
+          <w:szCs w:val="36"/>
+          <w:rtl/>
+          <w:lang w:bidi="fa-IR"/>
+        </w:rPr>
+        <w:t>پردازیم</w:t>
+      </w:r>
+      <w:r>
+        <w:rPr>
+          <w:rFonts w:hint="cs"/>
+          <w:sz w:val="36"/>
+          <w:szCs w:val="36"/>
+          <w:rtl/>
+          <w:lang w:bidi="fa-IR"/>
+        </w:rPr>
+        <w:t>.</w:t>
+      </w:r>
+    </w:p>
+    <w:p>
+      <w:pPr>
+        <w:bidi/>
+        <w:rPr>
+          <w:sz w:val="36"/>
+          <w:szCs w:val="36"/>
+          <w:lang w:bidi="fa-IR"/>
+        </w:rPr>
+      </w:pPr>
+      <w:r>
+        <w:rPr>
+          <w:sz w:val="36"/>
+          <w:szCs w:val="36"/>
+          <w:lang w:bidi="fa-IR"/>
+        </w:rPr>
+        <w:t>@</w:t>
+      </w:r>
+      <w:proofErr w:type="gramStart"/>
+      <w:r>
+        <w:rPr>
+          <w:sz w:val="36"/>
+          <w:szCs w:val="36"/>
+          <w:lang w:bidi="fa-IR"/>
+        </w:rPr>
+        <w:t>Id</w:t>
+      </w:r>
+      <w:r>
+        <w:rPr>
+          <w:rFonts w:hint="cs"/>
+          <w:sz w:val="36"/>
+          <w:szCs w:val="36"/>
+          <w:rtl/>
+          <w:lang w:bidi="fa-IR"/>
+        </w:rPr>
+        <w:t xml:space="preserve"> :</w:t>
+      </w:r>
+      <w:proofErr w:type="gramEnd"/>
+      <w:r>
+        <w:rPr>
+          <w:rFonts w:hint="cs"/>
+          <w:sz w:val="36"/>
+          <w:szCs w:val="36"/>
+          <w:rtl/>
+          <w:lang w:bidi="fa-IR"/>
+        </w:rPr>
+        <w:t xml:space="preserve"> برای مشخص کردن کلید اصلی در پایگاه داده.</w:t>
+      </w:r>
+    </w:p>
+    <w:p>
+      <w:pPr>
+        <w:bidi/>
+        <w:rPr>
+          <w:rFonts w:hint="cs"/>
+          <w:sz w:val="36"/>
+          <w:szCs w:val="36"/>
+          <w:rtl/>
+          <w:lang w:bidi="fa-IR"/>
+        </w:rPr>
+      </w:pPr>
+      <w:r>
+        <w:rPr>
+          <w:rFonts w:cs="Arial"/>
+          <w:sz w:val="36"/>
+          <w:szCs w:val="36"/>
+          <w:lang w:bidi="fa-IR"/>
+        </w:rPr>
+        <w:t>@</w:t>
+      </w:r>
+      <w:proofErr w:type="spellStart"/>
+      <w:proofErr w:type="gramStart"/>
+      <w:r>
+        <w:rPr>
+          <w:sz w:val="36"/>
+          <w:szCs w:val="36"/>
+          <w:lang w:bidi="fa-IR"/>
+        </w:rPr>
+        <w:t>GeneratedValue</w:t>
+      </w:r>
+      <w:proofErr w:type="spellEnd"/>
+      <w:r>
+        <w:rPr>
+          <w:sz w:val="36"/>
+          <w:szCs w:val="36"/>
+          <w:lang w:bidi="fa-IR"/>
+        </w:rPr>
+        <w:t>(</w:t>
+      </w:r>
+      <w:proofErr w:type="gramEnd"/>
+      <w:r>
+        <w:rPr>
+          <w:sz w:val="36"/>
+          <w:szCs w:val="36"/>
+          <w:lang w:bidi="fa-IR"/>
+        </w:rPr>
+        <w:t xml:space="preserve">strategy = </w:t>
+      </w:r>
+      <w:proofErr w:type="spellStart"/>
+      <w:r>
+        <w:rPr>
+          <w:sz w:val="36"/>
+          <w:szCs w:val="36"/>
+          <w:lang w:bidi="fa-IR"/>
+        </w:rPr>
+        <w:t>GenerationType.IDENTITY</w:t>
+      </w:r>
+      <w:proofErr w:type="spellEnd"/>
+      <w:r>
+        <w:rPr>
+          <w:sz w:val="36"/>
+          <w:szCs w:val="36"/>
+          <w:lang w:bidi="fa-IR"/>
+        </w:rPr>
+        <w:t>)</w:t>
+      </w:r>
+      <w:r>
+        <w:rPr>
+          <w:rFonts w:hint="cs"/>
+          <w:sz w:val="36"/>
+          <w:szCs w:val="36"/>
+          <w:rtl/>
+          <w:lang w:bidi="fa-IR"/>
+        </w:rPr>
+        <w:t xml:space="preserve"> :</w:t>
+      </w:r>
+    </w:p>
+    <w:p>
+      <w:pPr>
+        <w:bidi/>
+        <w:rPr>
+          <w:rFonts w:hint="cs"/>
+          <w:sz w:val="36"/>
+          <w:szCs w:val="36"/>
+          <w:rtl/>
+          <w:lang w:bidi="fa-IR"/>
+        </w:rPr>
+      </w:pPr>
+      <w:r>
+        <w:rPr>
+          <w:rFonts w:hint="cs"/>
+          <w:sz w:val="36"/>
+          <w:szCs w:val="36"/>
+          <w:rtl/>
+          <w:lang w:bidi="fa-IR"/>
+        </w:rPr>
+        <w:t>برای تولید شدن خودکار شناسه</w:t>
+      </w:r>
+      <w:r>
+        <w:rPr>
+          <w:sz w:val="36"/>
+          <w:szCs w:val="36"/>
+          <w:lang w:bidi="fa-IR"/>
+        </w:rPr>
+        <w:t>(Id)</w:t>
+      </w:r>
+      <w:r>
+        <w:rPr>
+          <w:rFonts w:hint="cs"/>
+          <w:sz w:val="36"/>
+          <w:szCs w:val="36"/>
+          <w:rtl/>
+          <w:lang w:bidi="fa-IR"/>
+        </w:rPr>
+        <w:t xml:space="preserve"> هر موجودیت درون جدول.</w:t>
+      </w:r>
+    </w:p>
+    <w:p>
+      <w:pPr>
+        <w:bidi/>
+        <w:rPr>
+          <w:rFonts w:hint="cs"/>
+          <w:sz w:val="36"/>
+          <w:szCs w:val="36"/>
+          <w:rtl/>
+          <w:lang w:bidi="fa-IR"/>
+        </w:rPr>
+      </w:pPr>
+      <w:r>
+        <w:rPr>
+          <w:sz w:val="36"/>
+          <w:szCs w:val="36"/>
+          <w:lang w:bidi="fa-IR"/>
+        </w:rPr>
+        <w:t>@</w:t>
+      </w:r>
+      <w:proofErr w:type="spellStart"/>
+      <w:r>
+        <w:rPr>
+          <w:sz w:val="36"/>
+          <w:szCs w:val="36"/>
+          <w:lang w:bidi="fa-IR"/>
+        </w:rPr>
+        <w:t>ManyToMany</w:t>
+      </w:r>
+      <w:proofErr w:type="spellEnd"/>
+      <w:r>
+        <w:rPr>
+          <w:sz w:val="36"/>
+          <w:szCs w:val="36"/>
+          <w:lang w:bidi="fa-IR"/>
+        </w:rPr>
+        <w:t>, @</w:t>
+      </w:r>
+      <w:proofErr w:type="spellStart"/>
+      <w:r>
+        <w:rPr>
+          <w:sz w:val="36"/>
+          <w:szCs w:val="36"/>
+          <w:lang w:bidi="fa-IR"/>
+        </w:rPr>
+        <w:t>OneToMany</w:t>
+      </w:r>
+      <w:proofErr w:type="spellEnd"/>
+      <w:r>
+        <w:rPr>
+          <w:sz w:val="36"/>
+          <w:szCs w:val="36"/>
+          <w:lang w:bidi="fa-IR"/>
+        </w:rPr>
+        <w:t>, @</w:t>
+      </w:r>
+      <w:proofErr w:type="spellStart"/>
+      <w:proofErr w:type="gramStart"/>
+      <w:r>
+        <w:rPr>
+          <w:sz w:val="36"/>
+          <w:szCs w:val="36"/>
+          <w:lang w:bidi="fa-IR"/>
+        </w:rPr>
+        <w:t>ManyToOne</w:t>
+      </w:r>
+      <w:proofErr w:type="spellEnd"/>
+      <w:r>
+        <w:rPr>
+          <w:rFonts w:hint="cs"/>
+          <w:sz w:val="36"/>
+          <w:szCs w:val="36"/>
+          <w:rtl/>
+          <w:lang w:bidi="fa-IR"/>
+        </w:rPr>
+        <w:t xml:space="preserve"> :</w:t>
+      </w:r>
+      <w:proofErr w:type="gramEnd"/>
+    </w:p>
+    <w:p>
+      <w:pPr>
+        <w:bidi/>
+        <w:rPr>
+          <w:sz w:val="36"/>
+          <w:szCs w:val="36"/>
+          <w:rtl/>
+          <w:lang w:bidi="fa-IR"/>
+        </w:rPr>
+      </w:pPr>
+      <w:r>
+        <w:rPr>
+          <w:rFonts w:hint="cs"/>
+          <w:sz w:val="36"/>
+          <w:szCs w:val="36"/>
+          <w:rtl/>
+          <w:lang w:bidi="fa-IR"/>
+        </w:rPr>
+        <w:t>برای تعیین روابط بین جدول ها و تعیین کلید های خارجی هر جدول.</w:t>
+      </w:r>
+    </w:p>
+    <w:p>
+      <w:pPr>
+        <w:bidi/>
+        <w:rPr>
+          <w:sz w:val="36"/>
+          <w:szCs w:val="36"/>
+          <w:rtl/>
+          <w:lang w:bidi="fa-IR"/>
+        </w:rPr>
+      </w:pPr>
+    </w:p>
+    <w:p>
+      <w:pPr>
+        <w:bidi/>
+        <w:rPr>
+          <w:rFonts w:hint="cs"/>
+          <w:sz w:val="36"/>
+          <w:szCs w:val="36"/>
+          <w:rtl/>
+          <w:lang w:bidi="fa-IR"/>
+        </w:rPr>
+      </w:pPr>
+      <w:r>
+        <w:rPr>
+          <w:sz w:val="36"/>
+          <w:szCs w:val="36"/>
+          <w:rtl/>
+          <w:lang w:bidi="fa-IR"/>
+        </w:rPr>
+        <w:tab/>
+      </w:r>
+      <w:r>
+        <w:rPr>
+          <w:rFonts w:hint="cs"/>
+          <w:sz w:val="36"/>
+          <w:szCs w:val="36"/>
+          <w:rtl/>
+          <w:lang w:bidi="fa-IR"/>
+        </w:rPr>
+        <w:t xml:space="preserve">فایل </w:t>
+      </w:r>
+      <w:r>
+        <w:rPr>
+          <w:sz w:val="36"/>
+          <w:szCs w:val="36"/>
+          <w:lang w:bidi="fa-IR"/>
+        </w:rPr>
+        <w:t>Repository</w:t>
+      </w:r>
+      <w:r>
+        <w:rPr>
+          <w:rFonts w:hint="cs"/>
+          <w:sz w:val="36"/>
+          <w:szCs w:val="36"/>
+          <w:rtl/>
+          <w:lang w:bidi="fa-IR"/>
+        </w:rPr>
+        <w:t>:</w:t>
+      </w:r>
+    </w:p>
+    <w:p>
+      <w:pPr>
+        <w:bidi/>
+        <w:rPr>
+          <w:rFonts w:hint="cs"/>
+          <w:sz w:val="36"/>
+          <w:szCs w:val="36"/>
+          <w:rtl/>
+          <w:lang w:bidi="fa-IR"/>
+        </w:rPr>
+      </w:pPr>
+      <w:r>
+        <w:rPr>
+          <w:rFonts w:hint="cs"/>
+          <w:sz w:val="36"/>
+          <w:szCs w:val="36"/>
+          <w:rtl/>
+          <w:lang w:bidi="fa-IR"/>
+        </w:rPr>
+        <w:t>این فایل</w:t>
+      </w:r>
+      <w:r>
+        <w:rPr>
+          <w:rFonts w:hint="cs"/>
+          <w:sz w:val="36"/>
+          <w:szCs w:val="36"/>
+          <w:rtl/>
+          <w:lang w:bidi="fa-IR"/>
+        </w:rPr>
+        <w:t xml:space="preserve"> شامل </w:t>
+      </w:r>
+      <w:r>
+        <w:rPr>
+          <w:sz w:val="36"/>
+          <w:szCs w:val="36"/>
+          <w:lang w:bidi="fa-IR"/>
+        </w:rPr>
+        <w:t>interface</w:t>
+      </w:r>
+      <w:r>
+        <w:rPr>
+          <w:rFonts w:hint="cs"/>
+          <w:sz w:val="36"/>
+          <w:szCs w:val="36"/>
+          <w:rtl/>
+          <w:lang w:bidi="fa-IR"/>
+        </w:rPr>
+        <w:t xml:space="preserve"> هایی میشود که شامل تابع های</w:t>
+      </w:r>
+    </w:p>
+    <w:p>
+      <w:pPr>
+        <w:bidi/>
+        <w:rPr>
+          <w:sz w:val="36"/>
+          <w:szCs w:val="36"/>
+          <w:rtl/>
+          <w:lang w:bidi="fa-IR"/>
+        </w:rPr>
+      </w:pPr>
+      <w:r>
+        <w:rPr>
+          <w:rFonts w:hint="cs"/>
+          <w:sz w:val="36"/>
+          <w:szCs w:val="36"/>
+          <w:rtl/>
+          <w:lang w:bidi="fa-IR"/>
+        </w:rPr>
+        <w:t xml:space="preserve"> </w:t>
+      </w:r>
+      <w:proofErr w:type="gramStart"/>
+      <w:r>
+        <w:rPr>
+          <w:sz w:val="36"/>
+          <w:szCs w:val="36"/>
+          <w:lang w:bidi="fa-IR"/>
+        </w:rPr>
+        <w:t>CRUD(</w:t>
+      </w:r>
+      <w:proofErr w:type="gramEnd"/>
+      <w:r>
+        <w:rPr>
+          <w:sz w:val="36"/>
+          <w:szCs w:val="36"/>
+          <w:lang w:bidi="fa-IR"/>
+        </w:rPr>
+        <w:t>create, read, update, delete)</w:t>
+      </w:r>
+      <w:r>
+        <w:rPr>
+          <w:rFonts w:hint="cs"/>
+          <w:sz w:val="36"/>
+          <w:szCs w:val="36"/>
+          <w:rtl/>
+          <w:lang w:bidi="fa-IR"/>
+        </w:rPr>
+        <w:t xml:space="preserve"> ما میشود که یعنی در اصل بعد از تولید شدن پایگاه داده، </w:t>
+      </w:r>
+      <w:r>
+        <w:rPr>
+          <w:rFonts w:hint="cs"/>
+          <w:sz w:val="36"/>
+          <w:szCs w:val="36"/>
+          <w:rtl/>
+          <w:lang w:bidi="fa-IR"/>
+        </w:rPr>
+        <w:t xml:space="preserve">اعمال </w:t>
+      </w:r>
+      <w:r>
+        <w:rPr>
+          <w:sz w:val="36"/>
+          <w:szCs w:val="36"/>
+          <w:lang w:bidi="fa-IR"/>
+        </w:rPr>
+        <w:t>crud</w:t>
+      </w:r>
+      <w:r>
+        <w:rPr>
+          <w:rFonts w:hint="cs"/>
+          <w:sz w:val="36"/>
+          <w:szCs w:val="36"/>
+          <w:rtl/>
+          <w:lang w:bidi="fa-IR"/>
+        </w:rPr>
+        <w:t xml:space="preserve"> و تبدیل جداول به شیی و فرستادن آن به لایه های بالاتر و نمایش آن را </w:t>
+      </w:r>
+      <w:r>
+        <w:rPr>
+          <w:rFonts w:hint="cs"/>
+          <w:sz w:val="36"/>
+          <w:szCs w:val="36"/>
+          <w:rtl/>
+          <w:lang w:bidi="fa-IR"/>
+        </w:rPr>
+        <w:t>ممکن میسازد.</w:t>
+      </w:r>
+    </w:p>
+    <w:p>
+      <w:pPr>
+        <w:bidi/>
+        <w:rPr>
+          <w:sz w:val="36"/>
+          <w:szCs w:val="36"/>
+          <w:rtl/>
+          <w:lang w:bidi="fa-IR"/>
+        </w:rPr>
+      </w:pPr>
+    </w:p>
+    <w:p>
+      <w:pPr>
+        <w:bidi/>
+        <w:rPr>
+          <w:rFonts w:hint="cs"/>
+          <w:sz w:val="36"/>
+          <w:szCs w:val="36"/>
+          <w:rtl/>
+          <w:lang w:bidi="fa-IR"/>
+        </w:rPr>
+      </w:pPr>
+      <w:r>
+        <w:rPr>
+          <w:rFonts w:hint="cs"/>
+          <w:sz w:val="36"/>
+          <w:szCs w:val="36"/>
+          <w:rtl/>
+          <w:lang w:bidi="fa-IR"/>
+        </w:rPr>
+        <w:tab/>
+        <w:t>فایل</w:t>
+      </w:r>
+      <w:r>
+        <w:rPr>
+          <w:rFonts w:hint="cs"/>
+          <w:sz w:val="36"/>
+          <w:szCs w:val="36"/>
+          <w:rtl/>
+          <w:lang w:bidi="fa-IR"/>
+        </w:rPr>
+        <w:t xml:space="preserve"> </w:t>
+      </w:r>
+      <w:proofErr w:type="spellStart"/>
+      <w:r>
+        <w:rPr>
+          <w:sz w:val="36"/>
+          <w:szCs w:val="36"/>
+          <w:lang w:bidi="fa-IR"/>
+        </w:rPr>
+        <w:t>Dto</w:t>
+      </w:r>
+      <w:proofErr w:type="spellEnd"/>
+      <w:r>
+        <w:rPr>
+          <w:rFonts w:hint="cs"/>
+          <w:sz w:val="36"/>
+          <w:szCs w:val="36"/>
+          <w:rtl/>
+          <w:lang w:bidi="fa-IR"/>
+        </w:rPr>
+        <w:t>:</w:t>
+      </w:r>
+    </w:p>
+    <w:p>
+      <w:pPr>
+        <w:bidi/>
+        <w:rPr>
+          <w:rFonts w:hint="cs"/>
+          <w:sz w:val="36"/>
+          <w:szCs w:val="36"/>
+          <w:rtl/>
+          <w:lang w:bidi="fa-IR"/>
+        </w:rPr>
+      </w:pPr>
+      <w:r>
+        <w:rPr>
+          <w:rFonts w:hint="cs"/>
+          <w:sz w:val="36"/>
+          <w:szCs w:val="36"/>
+          <w:rtl/>
+          <w:lang w:bidi="fa-IR"/>
+        </w:rPr>
+        <w:t xml:space="preserve">این فایل ها همان کلاس های مدل ما هستند با این تفاوت که کار برد آنها دراین است که تنها شامل ستون هایی از جدول اصلی ما هستند که ما تمایل به نشان دادن آنها به کاربر هستیم. در اصل شیعی که به لایه های بالاتر برای ارائه به کاربر فرستاده می شود از جنس </w:t>
+      </w:r>
+      <w:proofErr w:type="spellStart"/>
+      <w:r>
+        <w:rPr>
+          <w:sz w:val="36"/>
+          <w:szCs w:val="36"/>
+          <w:lang w:bidi="fa-IR"/>
+        </w:rPr>
+        <w:t>Dto</w:t>
+      </w:r>
+      <w:proofErr w:type="spellEnd"/>
+      <w:r>
+        <w:rPr>
+          <w:rFonts w:hint="cs"/>
+          <w:sz w:val="36"/>
+          <w:szCs w:val="36"/>
+          <w:rtl/>
+          <w:lang w:bidi="fa-IR"/>
+        </w:rPr>
+        <w:t xml:space="preserve"> میباشد.</w:t>
+      </w:r>
+    </w:p>
+    <w:p>
+      <w:pPr>
+        <w:bidi/>
+        <w:rPr>
+          <w:sz w:val="36"/>
+          <w:szCs w:val="36"/>
+          <w:rtl/>
+          <w:lang w:bidi="fa-IR"/>
+        </w:rPr>
+      </w:pPr>
+      <w:r>
+        <w:rPr>
+          <w:sz w:val="36"/>
+          <w:szCs w:val="36"/>
+          <w:rtl/>
+          <w:lang w:bidi="fa-IR"/>
+        </w:rPr>
+        <w:tab/>
+      </w:r>
+    </w:p>
+    <w:p>
+      <w:pPr>
+        <w:bidi/>
+        <w:rPr>
+          <w:sz w:val="36"/>
+          <w:szCs w:val="36"/>
+          <w:rtl/>
+          <w:lang w:bidi="fa-IR"/>
+        </w:rPr>
+      </w:pPr>
+    </w:p>
+    <w:p>
+      <w:pPr>
+        <w:bidi/>
+        <w:rPr>
+          <w:sz w:val="36"/>
+          <w:szCs w:val="36"/>
+          <w:rtl/>
+          <w:lang w:bidi="fa-IR"/>
+        </w:rPr>
+      </w:pPr>
+    </w:p>
+    <w:p>
+      <w:pPr>
+        <w:bidi/>
+        <w:rPr>
+          <w:sz w:val="36"/>
+          <w:szCs w:val="36"/>
+          <w:rtl/>
+          <w:lang w:bidi="fa-IR"/>
+        </w:rPr>
+      </w:pPr>
+    </w:p>
+    <w:p>
+      <w:pPr>
+        <w:bidi/>
+        <w:rPr>
+          <w:sz w:val="36"/>
+          <w:szCs w:val="36"/>
+          <w:rtl/>
+          <w:lang w:bidi="fa-IR"/>
+        </w:rPr>
+      </w:pPr>
+    </w:p>
+    <w:p>
+      <w:pPr>
+        <w:bidi/>
+        <w:rPr>
+          <w:rFonts w:hint="cs"/>
+          <w:sz w:val="36"/>
+          <w:szCs w:val="36"/>
+          <w:rtl/>
+          <w:lang w:bidi="fa-IR"/>
+        </w:rPr>
+      </w:pPr>
+      <w:r>
+        <w:rPr>
+          <w:sz w:val="36"/>
+          <w:szCs w:val="36"/>
+          <w:rtl/>
+          <w:lang w:bidi="fa-IR"/>
+        </w:rPr>
+        <w:tab/>
+      </w:r>
+      <w:r>
+        <w:rPr>
+          <w:rFonts w:hint="cs"/>
+          <w:sz w:val="36"/>
+          <w:szCs w:val="36"/>
+          <w:rtl/>
+          <w:lang w:bidi="fa-IR"/>
+        </w:rPr>
+        <w:t xml:space="preserve">فایل </w:t>
+      </w:r>
+      <w:r>
+        <w:rPr>
+          <w:sz w:val="36"/>
+          <w:szCs w:val="36"/>
+          <w:lang w:bidi="fa-IR"/>
+        </w:rPr>
+        <w:t>Service</w:t>
+      </w:r>
+      <w:r>
+        <w:rPr>
+          <w:rFonts w:hint="cs"/>
+          <w:sz w:val="36"/>
+          <w:szCs w:val="36"/>
+          <w:rtl/>
+          <w:lang w:bidi="fa-IR"/>
+        </w:rPr>
+        <w:t>:</w:t>
+      </w:r>
+    </w:p>
+    <w:p>
+      <w:pPr>
+        <w:bidi/>
+        <w:rPr>
+          <w:sz w:val="36"/>
+          <w:szCs w:val="36"/>
+          <w:rtl/>
+          <w:lang w:bidi="fa-IR"/>
+        </w:rPr>
+      </w:pPr>
+      <w:r>
+        <w:rPr>
+          <w:rFonts w:hint="cs"/>
+          <w:sz w:val="36"/>
+          <w:szCs w:val="36"/>
+          <w:rtl/>
+          <w:lang w:bidi="fa-IR"/>
+        </w:rPr>
+        <w:t xml:space="preserve">سرویس ها به عوان لایه ای از </w:t>
+      </w:r>
+      <w:r>
+        <w:rPr>
+          <w:rFonts w:hint="cs"/>
+          <w:sz w:val="36"/>
+          <w:szCs w:val="36"/>
+          <w:rtl/>
+          <w:lang w:bidi="fa-IR"/>
+        </w:rPr>
+        <w:t xml:space="preserve">انتزاع به کارمیروند، در اصل این فایل سرویس های </w:t>
+      </w:r>
+      <w:r>
+        <w:rPr>
+          <w:sz w:val="36"/>
+          <w:szCs w:val="36"/>
+          <w:lang w:bidi="fa-IR"/>
+        </w:rPr>
+        <w:t>repository</w:t>
+      </w:r>
+      <w:r>
+        <w:rPr>
+          <w:rFonts w:hint="cs"/>
+          <w:sz w:val="36"/>
+          <w:szCs w:val="36"/>
+          <w:rtl/>
+          <w:lang w:bidi="fa-IR"/>
+        </w:rPr>
+        <w:t xml:space="preserve"> ما را برای مدل های مختلف ما بازنویسی میکند. به طور مثال برای استفاده از متد ساختن ریپازتوری ما ابتدا این متد را در فایل سرویس های خود برای مدل خود شخصی سازی کرده و سپس از آن استفاده میکنیم.</w:t>
+      </w:r>
+    </w:p>
+    <w:p>
+      <w:pPr>
+        <w:bidi/>
+        <w:rPr>
+          <w:sz w:val="36"/>
+          <w:szCs w:val="36"/>
+          <w:rtl/>
+          <w:lang w:bidi="fa-IR"/>
+        </w:rPr>
+      </w:pPr>
+    </w:p>
+    <w:p>
+      <w:pPr>
+        <w:bidi/>
+        <w:rPr>
+          <w:rFonts w:hint="cs"/>
+          <w:sz w:val="36"/>
+          <w:szCs w:val="36"/>
+          <w:rtl/>
+          <w:lang w:bidi="fa-IR"/>
+        </w:rPr>
+      </w:pPr>
+      <w:r>
+        <w:rPr>
+          <w:sz w:val="36"/>
+          <w:szCs w:val="36"/>
+          <w:rtl/>
+          <w:lang w:bidi="fa-IR"/>
+        </w:rPr>
+        <w:tab/>
+      </w:r>
+      <w:r>
+        <w:rPr>
+          <w:rFonts w:hint="cs"/>
+          <w:sz w:val="36"/>
+          <w:szCs w:val="36"/>
+          <w:rtl/>
+          <w:lang w:bidi="fa-IR"/>
+        </w:rPr>
+        <w:t xml:space="preserve">فایل </w:t>
+      </w:r>
+      <w:r>
+        <w:rPr>
+          <w:sz w:val="36"/>
+          <w:szCs w:val="36"/>
+          <w:lang w:bidi="fa-IR"/>
+        </w:rPr>
+        <w:t>Controller</w:t>
+      </w:r>
+      <w:r>
+        <w:rPr>
+          <w:rFonts w:hint="cs"/>
+          <w:sz w:val="36"/>
+          <w:szCs w:val="36"/>
+          <w:rtl/>
+          <w:lang w:bidi="fa-IR"/>
+        </w:rPr>
+        <w:t>:</w:t>
+      </w:r>
+    </w:p>
+    <w:p>
+      <w:pPr>
+        <w:bidi/>
+        <w:rPr>
+          <w:rFonts w:hint="cs"/>
+          <w:sz w:val="36"/>
+          <w:szCs w:val="36"/>
+          <w:rtl/>
+          <w:lang w:bidi="fa-IR"/>
+        </w:rPr>
+      </w:pPr>
+      <w:r>
+        <w:rPr>
+          <w:rFonts w:hint="cs"/>
+          <w:sz w:val="36"/>
+          <w:szCs w:val="36"/>
+          <w:rtl/>
+          <w:lang w:bidi="fa-IR"/>
+        </w:rPr>
+        <w:t xml:space="preserve">کنترل کننده ها فایل هایی هستند که </w:t>
+      </w:r>
+      <w:proofErr w:type="spellStart"/>
+      <w:r>
+        <w:rPr>
+          <w:sz w:val="36"/>
+          <w:szCs w:val="36"/>
+          <w:lang w:bidi="fa-IR"/>
+        </w:rPr>
+        <w:t>url</w:t>
+      </w:r>
+      <w:proofErr w:type="spellEnd"/>
+      <w:r>
+        <w:rPr>
+          <w:rFonts w:hint="eastAsia"/>
+          <w:sz w:val="36"/>
+          <w:szCs w:val="36"/>
+          <w:lang w:bidi="fa-IR"/>
+        </w:rPr>
+        <w:t xml:space="preserve"> </w:t>
+      </w:r>
+      <w:r>
+        <w:rPr>
+          <w:rFonts w:hint="cs"/>
+          <w:sz w:val="36"/>
+          <w:szCs w:val="36"/>
+          <w:rtl/>
+          <w:lang w:bidi="fa-IR"/>
+        </w:rPr>
+        <w:t xml:space="preserve"> های ما را کنترل میکنند و این که چه متد های </w:t>
+      </w:r>
+      <w:r>
+        <w:rPr>
+          <w:sz w:val="36"/>
+          <w:szCs w:val="36"/>
+          <w:lang w:bidi="fa-IR"/>
+        </w:rPr>
+        <w:t>http</w:t>
+      </w:r>
+      <w:r>
+        <w:rPr>
+          <w:rFonts w:hint="cs"/>
+          <w:sz w:val="36"/>
+          <w:szCs w:val="36"/>
+          <w:rtl/>
+          <w:lang w:bidi="fa-IR"/>
+        </w:rPr>
+        <w:t xml:space="preserve"> ای را می توانیم از </w:t>
+      </w:r>
+      <w:proofErr w:type="spellStart"/>
+      <w:r>
+        <w:rPr>
+          <w:sz w:val="36"/>
+          <w:szCs w:val="36"/>
+          <w:lang w:bidi="fa-IR"/>
+        </w:rPr>
+        <w:t>url</w:t>
+      </w:r>
+      <w:proofErr w:type="spellEnd"/>
+      <w:r>
+        <w:rPr>
+          <w:rFonts w:hint="cs"/>
+          <w:sz w:val="36"/>
+          <w:szCs w:val="36"/>
+          <w:rtl/>
+          <w:lang w:bidi="fa-IR"/>
+        </w:rPr>
+        <w:t xml:space="preserve"> ها دریافت کنیم.</w:t>
+      </w:r>
       <w:bookmarkStart w:id="0" w:name="_GoBack"/>
       <w:bookmarkEnd w:id="0"/>
     </w:p>
@@ -1295,16 +3300,36 @@
         <w:rPr>
           <w:sz w:val="36"/>
           <w:szCs w:val="36"/>
-          <w:rtl/>
-          <w:lang w:bidi="fa-IR"/>
-        </w:rPr>
-      </w:pPr>
-    </w:p>
-    <w:p>
-      <w:pPr>
-        <w:bidi/>
-        <w:rPr>
-          <w:rFonts w:hint="eastAsia"/>
+          <w:lang w:bidi="fa-IR"/>
+        </w:rPr>
+      </w:pPr>
+    </w:p>
+    <w:p>
+      <w:pPr>
+        <w:bidi/>
+        <w:rPr>
+          <w:sz w:val="36"/>
+          <w:szCs w:val="36"/>
+          <w:rtl/>
+          <w:lang w:bidi="fa-IR"/>
+        </w:rPr>
+      </w:pPr>
+    </w:p>
+    <w:p>
+      <w:pPr>
+        <w:bidi/>
+        <w:rPr>
+          <w:sz w:val="36"/>
+          <w:szCs w:val="36"/>
+          <w:rtl/>
+          <w:lang w:bidi="fa-IR"/>
+        </w:rPr>
+      </w:pPr>
+    </w:p>
+    <w:p>
+      <w:pPr>
+        <w:bidi/>
+        <w:rPr>
           <w:sz w:val="36"/>
           <w:szCs w:val="36"/>
           <w:rtl/>
@@ -1394,6 +3419,127 @@
     </w:p>
   </w:footnote>
 </w:footnotes>
+</file>
+
+<file path=word/numbering.xml><?xml version="1.0" encoding="utf-8"?>
+<w:numbering xmlns:wpc="http://schemas.microsoft.com/office/word/2010/wordprocessingCanvas" xmlns:cx="http://schemas.microsoft.com/office/drawing/2014/chartex" xmlns:mc="http://schemas.openxmlformats.org/markup-compatibility/2006" xmlns:o="urn:schemas-microsoft-com:office:office" xmlns:r="http://schemas.openxmlformats.org/officeDocument/2006/relationships" xmlns:m="http://schemas.openxmlformats.org/officeDocument/2006/math" xmlns:v="urn:schemas-microsoft-com:vml" xmlns:wp14="http://schemas.microsoft.com/office/word/2010/wordprocessingDrawing" xmlns:wp="http://schemas.openxmlformats.org/drawingml/2006/wordprocessingDrawing" xmlns:w10="urn:schemas-microsoft-com:office:word" xmlns:w="http://schemas.openxmlformats.org/wordprocessingml/2006/main" xmlns:w14="http://schemas.microsoft.com/office/word/2010/wordml" xmlns:w15="http://schemas.microsoft.com/office/word/2012/wordml" xmlns:w16se="http://schemas.microsoft.com/office/word/2015/wordml/symex" xmlns:wpg="http://schemas.microsoft.com/office/word/2010/wordprocessingGroup" xmlns:wpi="http://schemas.microsoft.com/office/word/2010/wordprocessingInk" xmlns:wne="http://schemas.microsoft.com/office/word/2006/wordml" xmlns:wps="http://schemas.microsoft.com/office/word/2010/wordprocessingShape" mc:Ignorable="w14 w15 w16se wp14">
+  <w:abstractNum w:abstractNumId="0" w15:restartNumberingAfterBreak="0">
+    <w:nsid w:val="33A217DD"/>
+    <w:multiLevelType w:val="hybridMultilevel"/>
+    <w:tmpl w:val="44DCFA08"/>
+    <w:lvl w:ilvl="0" w:tplc="04090001">
+      <w:start w:val="1"/>
+      <w:numFmt w:val="bullet"/>
+      <w:lvlText w:val=""/>
+      <w:lvlJc w:val="left"/>
+      <w:pPr>
+        <w:ind w:left="1446" w:hanging="360"/>
+      </w:pPr>
+      <w:rPr>
+        <w:rFonts w:ascii="Symbol" w:hAnsi="Symbol" w:hint="default"/>
+      </w:rPr>
+    </w:lvl>
+    <w:lvl w:ilvl="1" w:tplc="04090003" w:tentative="1">
+      <w:start w:val="1"/>
+      <w:numFmt w:val="bullet"/>
+      <w:lvlText w:val="o"/>
+      <w:lvlJc w:val="left"/>
+      <w:pPr>
+        <w:ind w:left="2166" w:hanging="360"/>
+      </w:pPr>
+      <w:rPr>
+        <w:rFonts w:ascii="Courier New" w:hAnsi="Courier New" w:cs="Courier New" w:hint="default"/>
+      </w:rPr>
+    </w:lvl>
+    <w:lvl w:ilvl="2" w:tplc="04090005" w:tentative="1">
+      <w:start w:val="1"/>
+      <w:numFmt w:val="bullet"/>
+      <w:lvlText w:val=""/>
+      <w:lvlJc w:val="left"/>
+      <w:pPr>
+        <w:ind w:left="2886" w:hanging="360"/>
+      </w:pPr>
+      <w:rPr>
+        <w:rFonts w:ascii="Wingdings" w:hAnsi="Wingdings" w:hint="default"/>
+      </w:rPr>
+    </w:lvl>
+    <w:lvl w:ilvl="3" w:tplc="04090001" w:tentative="1">
+      <w:start w:val="1"/>
+      <w:numFmt w:val="bullet"/>
+      <w:lvlText w:val=""/>
+      <w:lvlJc w:val="left"/>
+      <w:pPr>
+        <w:ind w:left="3606" w:hanging="360"/>
+      </w:pPr>
+      <w:rPr>
+        <w:rFonts w:ascii="Symbol" w:hAnsi="Symbol" w:hint="default"/>
+      </w:rPr>
+    </w:lvl>
+    <w:lvl w:ilvl="4" w:tplc="04090003" w:tentative="1">
+      <w:start w:val="1"/>
+      <w:numFmt w:val="bullet"/>
+      <w:lvlText w:val="o"/>
+      <w:lvlJc w:val="left"/>
+      <w:pPr>
+        <w:ind w:left="4326" w:hanging="360"/>
+      </w:pPr>
+      <w:rPr>
+        <w:rFonts w:ascii="Courier New" w:hAnsi="Courier New" w:cs="Courier New" w:hint="default"/>
+      </w:rPr>
+    </w:lvl>
+    <w:lvl w:ilvl="5" w:tplc="04090005" w:tentative="1">
+      <w:start w:val="1"/>
+      <w:numFmt w:val="bullet"/>
+      <w:lvlText w:val=""/>
+      <w:lvlJc w:val="left"/>
+      <w:pPr>
+        <w:ind w:left="5046" w:hanging="360"/>
+      </w:pPr>
+      <w:rPr>
+        <w:rFonts w:ascii="Wingdings" w:hAnsi="Wingdings" w:hint="default"/>
+      </w:rPr>
+    </w:lvl>
+    <w:lvl w:ilvl="6" w:tplc="04090001" w:tentative="1">
+      <w:start w:val="1"/>
+      <w:numFmt w:val="bullet"/>
+      <w:lvlText w:val=""/>
+      <w:lvlJc w:val="left"/>
+      <w:pPr>
+        <w:ind w:left="5766" w:hanging="360"/>
+      </w:pPr>
+      <w:rPr>
+        <w:rFonts w:ascii="Symbol" w:hAnsi="Symbol" w:hint="default"/>
+      </w:rPr>
+    </w:lvl>
+    <w:lvl w:ilvl="7" w:tplc="04090003" w:tentative="1">
+      <w:start w:val="1"/>
+      <w:numFmt w:val="bullet"/>
+      <w:lvlText w:val="o"/>
+      <w:lvlJc w:val="left"/>
+      <w:pPr>
+        <w:ind w:left="6486" w:hanging="360"/>
+      </w:pPr>
+      <w:rPr>
+        <w:rFonts w:ascii="Courier New" w:hAnsi="Courier New" w:cs="Courier New" w:hint="default"/>
+      </w:rPr>
+    </w:lvl>
+    <w:lvl w:ilvl="8" w:tplc="04090005" w:tentative="1">
+      <w:start w:val="1"/>
+      <w:numFmt w:val="bullet"/>
+      <w:lvlText w:val=""/>
+      <w:lvlJc w:val="left"/>
+      <w:pPr>
+        <w:ind w:left="7206" w:hanging="360"/>
+      </w:pPr>
+      <w:rPr>
+        <w:rFonts w:ascii="Wingdings" w:hAnsi="Wingdings" w:hint="default"/>
+      </w:rPr>
+    </w:lvl>
+  </w:abstractNum>
+  <w:num w:numId="1">
+    <w:abstractNumId w:val="0"/>
+  </w:num>
+</w:numbering>
 </file>
 
 <file path=word/styles.xml><?xml version="1.0" encoding="utf-8"?>
@@ -1873,6 +4019,17 @@
       <w:u w:val="single"/>
     </w:rPr>
   </w:style>
+  <w:style w:type="paragraph" w:styleId="ListParagraph">
+    <w:name w:val="List Paragraph"/>
+    <w:basedOn w:val="Normal"/>
+    <w:uiPriority w:val="34"/>
+    <w:qFormat/>
+    <w:rsid w:val="00B86BD0"/>
+    <w:pPr>
+      <w:ind w:left="720"/>
+      <w:contextualSpacing/>
+    </w:pPr>
+  </w:style>
 </w:styles>
 </file>
 

</xml_diff>